<commit_message>
Added doc parse by font sizes
</commit_message>
<xml_diff>
--- a/test.docx
+++ b/test.docx
@@ -7,7 +7,7 @@
         <w:pStyle w:val="Heading1"/>
         <w:numPr>
           <w:ilvl w:val="0"/>
-          <w:numId w:val="1"/>
+          <w:numId w:val="2"/>
         </w:numPr>
         <w:spacing w:before="240" w:after="120"/>
         <w:rPr>
@@ -30,7 +30,7 @@
         <w:pStyle w:val="Heading2"/>
         <w:numPr>
           <w:ilvl w:val="1"/>
-          <w:numId w:val="1"/>
+          <w:numId w:val="2"/>
         </w:numPr>
         <w:rPr/>
       </w:pPr>
@@ -64,7 +64,7 @@
         <w:pStyle w:val="Heading3"/>
         <w:numPr>
           <w:ilvl w:val="2"/>
-          <w:numId w:val="1"/>
+          <w:numId w:val="2"/>
         </w:numPr>
         <w:rPr/>
       </w:pPr>
@@ -88,7 +88,7 @@
         <w:pStyle w:val="Heading2"/>
         <w:numPr>
           <w:ilvl w:val="1"/>
-          <w:numId w:val="1"/>
+          <w:numId w:val="2"/>
         </w:numPr>
         <w:rPr/>
       </w:pPr>
@@ -104,7 +104,21 @@
       </w:pPr>
       <w:r>
         <w:rPr/>
-        <w:t>yohohoho</w:t>
+        <w:t>Yohohoho</w:t>
+      </w:r>
+    </w:p>
+    <w:p>
+      <w:pPr>
+        <w:pStyle w:val="TextBody"/>
+        <w:numPr>
+          <w:ilvl w:val="0"/>
+          <w:numId w:val="3"/>
+        </w:numPr>
+        <w:rPr/>
+      </w:pPr>
+      <w:r>
+        <w:rPr/>
+        <w:t>Bullet point</w:t>
       </w:r>
     </w:p>
     <w:p>
@@ -112,7 +126,7 @@
         <w:pStyle w:val="Heading1"/>
         <w:numPr>
           <w:ilvl w:val="0"/>
-          <w:numId w:val="1"/>
+          <w:numId w:val="2"/>
         </w:numPr>
         <w:rPr/>
       </w:pPr>
@@ -139,6 +153,7 @@
       <w:pgNumType w:fmt="decimal"/>
       <w:formProt w:val="false"/>
       <w:textDirection w:val="lrTb"/>
+      <w:docGrid w:type="default" w:linePitch="100" w:charSpace="0"/>
     </w:sectPr>
   </w:body>
 </w:document>
@@ -241,8 +256,252 @@
       </w:pPr>
     </w:lvl>
   </w:abstractNum>
+  <w:abstractNum w:abstractNumId="2">
+    <w:lvl w:ilvl="0">
+      <w:start w:val="1"/>
+      <w:numFmt w:val="none"/>
+      <w:suff w:val="nothing"/>
+      <w:lvlText w:val=""/>
+      <w:lvlJc w:val="left"/>
+      <w:pPr>
+        <w:ind w:left="0" w:hanging="0"/>
+      </w:pPr>
+    </w:lvl>
+    <w:lvl w:ilvl="1">
+      <w:start w:val="1"/>
+      <w:numFmt w:val="none"/>
+      <w:suff w:val="nothing"/>
+      <w:lvlText w:val=""/>
+      <w:lvlJc w:val="left"/>
+      <w:pPr>
+        <w:ind w:left="0" w:hanging="0"/>
+      </w:pPr>
+    </w:lvl>
+    <w:lvl w:ilvl="2">
+      <w:start w:val="1"/>
+      <w:numFmt w:val="none"/>
+      <w:suff w:val="nothing"/>
+      <w:lvlText w:val=""/>
+      <w:lvlJc w:val="left"/>
+      <w:pPr>
+        <w:ind w:left="0" w:hanging="0"/>
+      </w:pPr>
+    </w:lvl>
+    <w:lvl w:ilvl="3">
+      <w:start w:val="1"/>
+      <w:numFmt w:val="none"/>
+      <w:suff w:val="nothing"/>
+      <w:lvlText w:val=""/>
+      <w:lvlJc w:val="left"/>
+      <w:pPr>
+        <w:ind w:left="0" w:hanging="0"/>
+      </w:pPr>
+    </w:lvl>
+    <w:lvl w:ilvl="4">
+      <w:start w:val="1"/>
+      <w:numFmt w:val="none"/>
+      <w:suff w:val="nothing"/>
+      <w:lvlText w:val=""/>
+      <w:lvlJc w:val="left"/>
+      <w:pPr>
+        <w:ind w:left="0" w:hanging="0"/>
+      </w:pPr>
+    </w:lvl>
+    <w:lvl w:ilvl="5">
+      <w:start w:val="1"/>
+      <w:numFmt w:val="none"/>
+      <w:suff w:val="nothing"/>
+      <w:lvlText w:val=""/>
+      <w:lvlJc w:val="left"/>
+      <w:pPr>
+        <w:ind w:left="0" w:hanging="0"/>
+      </w:pPr>
+    </w:lvl>
+    <w:lvl w:ilvl="6">
+      <w:start w:val="1"/>
+      <w:numFmt w:val="none"/>
+      <w:suff w:val="nothing"/>
+      <w:lvlText w:val=""/>
+      <w:lvlJc w:val="left"/>
+      <w:pPr>
+        <w:ind w:left="0" w:hanging="0"/>
+      </w:pPr>
+    </w:lvl>
+    <w:lvl w:ilvl="7">
+      <w:start w:val="1"/>
+      <w:numFmt w:val="none"/>
+      <w:suff w:val="nothing"/>
+      <w:lvlText w:val=""/>
+      <w:lvlJc w:val="left"/>
+      <w:pPr>
+        <w:ind w:left="0" w:hanging="0"/>
+      </w:pPr>
+    </w:lvl>
+    <w:lvl w:ilvl="8">
+      <w:start w:val="1"/>
+      <w:numFmt w:val="none"/>
+      <w:suff w:val="nothing"/>
+      <w:lvlText w:val=""/>
+      <w:lvlJc w:val="left"/>
+      <w:pPr>
+        <w:ind w:left="0" w:hanging="0"/>
+      </w:pPr>
+    </w:lvl>
+  </w:abstractNum>
+  <w:abstractNum w:abstractNumId="3">
+    <w:lvl w:ilvl="0">
+      <w:start w:val="1"/>
+      <w:numFmt w:val="bullet"/>
+      <w:lvlText w:val=""/>
+      <w:lvlJc w:val="left"/>
+      <w:pPr>
+        <w:tabs>
+          <w:tab w:val="num" w:pos="720"/>
+        </w:tabs>
+        <w:ind w:left="720" w:hanging="360"/>
+      </w:pPr>
+      <w:rPr>
+        <w:rFonts w:ascii="Symbol" w:hAnsi="Symbol" w:cs="Symbol" w:hint="default"/>
+        <w:rFonts w:cs="OpenSymbol"/>
+      </w:rPr>
+    </w:lvl>
+    <w:lvl w:ilvl="1">
+      <w:start w:val="1"/>
+      <w:numFmt w:val="bullet"/>
+      <w:lvlText w:val="◦"/>
+      <w:lvlJc w:val="left"/>
+      <w:pPr>
+        <w:tabs>
+          <w:tab w:val="num" w:pos="1080"/>
+        </w:tabs>
+        <w:ind w:left="1080" w:hanging="360"/>
+      </w:pPr>
+      <w:rPr>
+        <w:rFonts w:ascii="OpenSymbol" w:hAnsi="OpenSymbol" w:cs="OpenSymbol" w:hint="default"/>
+        <w:rFonts w:cs="OpenSymbol"/>
+      </w:rPr>
+    </w:lvl>
+    <w:lvl w:ilvl="2">
+      <w:start w:val="1"/>
+      <w:numFmt w:val="bullet"/>
+      <w:lvlText w:val="▪"/>
+      <w:lvlJc w:val="left"/>
+      <w:pPr>
+        <w:tabs>
+          <w:tab w:val="num" w:pos="1440"/>
+        </w:tabs>
+        <w:ind w:left="1440" w:hanging="360"/>
+      </w:pPr>
+      <w:rPr>
+        <w:rFonts w:ascii="OpenSymbol" w:hAnsi="OpenSymbol" w:cs="OpenSymbol" w:hint="default"/>
+        <w:rFonts w:cs="OpenSymbol"/>
+      </w:rPr>
+    </w:lvl>
+    <w:lvl w:ilvl="3">
+      <w:start w:val="1"/>
+      <w:numFmt w:val="bullet"/>
+      <w:lvlText w:val=""/>
+      <w:lvlJc w:val="left"/>
+      <w:pPr>
+        <w:tabs>
+          <w:tab w:val="num" w:pos="1800"/>
+        </w:tabs>
+        <w:ind w:left="1800" w:hanging="360"/>
+      </w:pPr>
+      <w:rPr>
+        <w:rFonts w:ascii="Symbol" w:hAnsi="Symbol" w:cs="Symbol" w:hint="default"/>
+        <w:rFonts w:cs="OpenSymbol"/>
+      </w:rPr>
+    </w:lvl>
+    <w:lvl w:ilvl="4">
+      <w:start w:val="1"/>
+      <w:numFmt w:val="bullet"/>
+      <w:lvlText w:val="◦"/>
+      <w:lvlJc w:val="left"/>
+      <w:pPr>
+        <w:tabs>
+          <w:tab w:val="num" w:pos="2160"/>
+        </w:tabs>
+        <w:ind w:left="2160" w:hanging="360"/>
+      </w:pPr>
+      <w:rPr>
+        <w:rFonts w:ascii="OpenSymbol" w:hAnsi="OpenSymbol" w:cs="OpenSymbol" w:hint="default"/>
+        <w:rFonts w:cs="OpenSymbol"/>
+      </w:rPr>
+    </w:lvl>
+    <w:lvl w:ilvl="5">
+      <w:start w:val="1"/>
+      <w:numFmt w:val="bullet"/>
+      <w:lvlText w:val="▪"/>
+      <w:lvlJc w:val="left"/>
+      <w:pPr>
+        <w:tabs>
+          <w:tab w:val="num" w:pos="2520"/>
+        </w:tabs>
+        <w:ind w:left="2520" w:hanging="360"/>
+      </w:pPr>
+      <w:rPr>
+        <w:rFonts w:ascii="OpenSymbol" w:hAnsi="OpenSymbol" w:cs="OpenSymbol" w:hint="default"/>
+        <w:rFonts w:cs="OpenSymbol"/>
+      </w:rPr>
+    </w:lvl>
+    <w:lvl w:ilvl="6">
+      <w:start w:val="1"/>
+      <w:numFmt w:val="bullet"/>
+      <w:lvlText w:val=""/>
+      <w:lvlJc w:val="left"/>
+      <w:pPr>
+        <w:tabs>
+          <w:tab w:val="num" w:pos="2880"/>
+        </w:tabs>
+        <w:ind w:left="2880" w:hanging="360"/>
+      </w:pPr>
+      <w:rPr>
+        <w:rFonts w:ascii="Symbol" w:hAnsi="Symbol" w:cs="Symbol" w:hint="default"/>
+        <w:rFonts w:cs="OpenSymbol"/>
+      </w:rPr>
+    </w:lvl>
+    <w:lvl w:ilvl="7">
+      <w:start w:val="1"/>
+      <w:numFmt w:val="bullet"/>
+      <w:lvlText w:val="◦"/>
+      <w:lvlJc w:val="left"/>
+      <w:pPr>
+        <w:tabs>
+          <w:tab w:val="num" w:pos="3240"/>
+        </w:tabs>
+        <w:ind w:left="3240" w:hanging="360"/>
+      </w:pPr>
+      <w:rPr>
+        <w:rFonts w:ascii="OpenSymbol" w:hAnsi="OpenSymbol" w:cs="OpenSymbol" w:hint="default"/>
+        <w:rFonts w:cs="OpenSymbol"/>
+      </w:rPr>
+    </w:lvl>
+    <w:lvl w:ilvl="8">
+      <w:start w:val="1"/>
+      <w:numFmt w:val="bullet"/>
+      <w:lvlText w:val="▪"/>
+      <w:lvlJc w:val="left"/>
+      <w:pPr>
+        <w:tabs>
+          <w:tab w:val="num" w:pos="3600"/>
+        </w:tabs>
+        <w:ind w:left="3600" w:hanging="360"/>
+      </w:pPr>
+      <w:rPr>
+        <w:rFonts w:ascii="OpenSymbol" w:hAnsi="OpenSymbol" w:cs="OpenSymbol" w:hint="default"/>
+        <w:rFonts w:cs="OpenSymbol"/>
+      </w:rPr>
+    </w:lvl>
+  </w:abstractNum>
   <w:num w:numId="1">
     <w:abstractNumId w:val="1"/>
+  </w:num>
+  <w:num w:numId="2">
+    <w:abstractNumId w:val="2"/>
+  </w:num>
+  <w:num w:numId="3">
+    <w:abstractNumId w:val="3"/>
   </w:num>
 </w:numbering>
 </file>
@@ -254,15 +513,12 @@
       <w:rPr>
         <w:rFonts w:ascii="Liberation Serif" w:hAnsi="Liberation Serif" w:eastAsia="Noto Sans CJK SC Regular" w:cs="Lohit Devanagari"/>
         <w:kern w:val="2"/>
-        <w:sz w:val="24"/>
         <w:szCs w:val="24"/>
         <w:lang w:val="en-IN" w:eastAsia="zh-CN" w:bidi="hi-IN"/>
       </w:rPr>
     </w:rPrDefault>
     <w:pPrDefault>
-      <w:pPr>
-        <w:widowControl/>
-      </w:pPr>
+      <w:pPr/>
     </w:pPrDefault>
   </w:docDefaults>
   <w:style w:type="paragraph" w:styleId="Normal">
@@ -270,6 +526,8 @@
     <w:qFormat/>
     <w:pPr>
       <w:widowControl/>
+      <w:bidi w:val="0"/>
+      <w:jc w:val="left"/>
     </w:pPr>
     <w:rPr>
       <w:rFonts w:ascii="Liberation Serif" w:hAnsi="Liberation Serif" w:eastAsia="Noto Sans CJK SC Regular" w:cs="Lohit Devanagari"/>
@@ -283,7 +541,6 @@
   <w:style w:type="paragraph" w:styleId="Heading1">
     <w:name w:val="Heading 1"/>
     <w:basedOn w:val="Heading"/>
-    <w:next w:val="TextBody"/>
     <w:qFormat/>
     <w:pPr>
       <w:numPr>
@@ -303,7 +560,6 @@
   <w:style w:type="paragraph" w:styleId="Heading2">
     <w:name w:val="Heading 2"/>
     <w:basedOn w:val="Heading"/>
-    <w:next w:val="TextBody"/>
     <w:qFormat/>
     <w:pPr>
       <w:numPr>
@@ -323,7 +579,6 @@
   <w:style w:type="paragraph" w:styleId="Heading3">
     <w:name w:val="Heading 3"/>
     <w:basedOn w:val="Heading"/>
-    <w:next w:val="TextBody"/>
     <w:qFormat/>
     <w:pPr>
       <w:numPr>
@@ -340,6 +595,13 @@
       <w:szCs w:val="28"/>
     </w:rPr>
   </w:style>
+  <w:style w:type="character" w:styleId="Bullets">
+    <w:name w:val="Bullets"/>
+    <w:qFormat/>
+    <w:rPr>
+      <w:rFonts w:ascii="OpenSymbol" w:hAnsi="OpenSymbol" w:eastAsia="OpenSymbol" w:cs="OpenSymbol"/>
+    </w:rPr>
+  </w:style>
   <w:style w:type="paragraph" w:styleId="Heading">
     <w:name w:val="Heading"/>
     <w:basedOn w:val="Normal"/>

</xml_diff>

<commit_message>
modified analyze by size
</commit_message>
<xml_diff>
--- a/test.docx
+++ b/test.docx
@@ -4,6 +4,21 @@
   <w:body>
     <w:p>
       <w:pPr>
+        <w:pStyle w:val="Title"/>
+        <w:numPr>
+          <w:ilvl w:val="0"/>
+          <w:numId w:val="2"/>
+        </w:numPr>
+        <w:spacing w:before="240" w:after="120"/>
+        <w:rPr/>
+      </w:pPr>
+      <w:r>
+        <w:rPr/>
+        <w:t>This is Title</w:t>
+      </w:r>
+    </w:p>
+    <w:p>
+      <w:pPr>
         <w:pStyle w:val="Heading1"/>
         <w:numPr>
           <w:ilvl w:val="0"/>
@@ -11,9 +26,7 @@
         </w:numPr>
         <w:spacing w:before="240" w:after="120"/>
         <w:rPr>
-          <w:rFonts w:ascii="Chandas" w:hAnsi="Chandas"/>
-          <w:sz w:val="36"/>
-          <w:szCs w:val="36"/>
+          <w:rFonts w:ascii="Liberation Sans" w:hAnsi="Liberation Sans"/>
         </w:rPr>
       </w:pPr>
       <w:r>
@@ -36,46 +49,16 @@
       </w:pPr>
       <w:r>
         <w:rPr/>
-        <w:t>aasdja</w:t>
-      </w:r>
-    </w:p>
-    <w:p>
-      <w:pPr>
-        <w:pStyle w:val="TextBody"/>
-        <w:rPr/>
-      </w:pPr>
-      <w:r>
-        <w:rPr/>
-        <w:t>Finer Details and some more stuff and adding these lines just to create two lines. Some more stuff to test.</w:t>
-      </w:r>
-    </w:p>
-    <w:p>
-      <w:pPr>
-        <w:pStyle w:val="TextBody"/>
-        <w:rPr>
-          <w:b/>
-          <w:b/>
-          <w:bCs/>
-        </w:rPr>
-      </w:pPr>
-      <w:r>
-        <w:rPr>
-          <w:b/>
-          <w:bCs/>
-        </w:rPr>
-        <w:t xml:space="preserve">Bold </w:t>
-      </w:r>
-      <w:r>
-        <w:rPr>
-          <w:b/>
-          <w:bCs/>
-        </w:rPr>
-        <w:t>text</w:t>
-      </w:r>
-    </w:p>
-    <w:p>
-      <w:pPr>
-        <w:pStyle w:val="TextBody"/>
+        <w:t>Aasdja</w:t>
+      </w:r>
+    </w:p>
+    <w:p>
+      <w:pPr>
+        <w:pStyle w:val="TextBody"/>
+        <w:numPr>
+          <w:ilvl w:val="1"/>
+          <w:numId w:val="2"/>
+        </w:numPr>
         <w:rPr/>
       </w:pPr>
       <w:r>
@@ -679,5 +662,20 @@
       <w:rFonts w:cs="Lohit Devanagari"/>
     </w:rPr>
   </w:style>
+  <w:style w:type="paragraph" w:styleId="Title">
+    <w:name w:val="Title"/>
+    <w:basedOn w:val="Heading"/>
+    <w:next w:val="TextBody"/>
+    <w:qFormat/>
+    <w:pPr>
+      <w:jc w:val="center"/>
+    </w:pPr>
+    <w:rPr>
+      <w:b/>
+      <w:bCs/>
+      <w:sz w:val="56"/>
+      <w:szCs w:val="56"/>
+    </w:rPr>
+  </w:style>
 </w:styles>
 </file>
</xml_diff>